<commit_message>
working simple combat w/ warriors and archers
</commit_message>
<xml_diff>
--- a/proposal.docx
+++ b/proposal.docx
@@ -51,7 +51,7 @@
       <w:pPr>
         <w:numPr>
           <w:ilvl w:val="0"/>
-          <w:numId w:val="2"/>
+          <w:numId w:val="3"/>
         </w:numPr>
         <w:ind w:left="720" w:hanging="360"/>
         <w:rPr>
@@ -69,7 +69,7 @@
       <w:pPr>
         <w:numPr>
           <w:ilvl w:val="0"/>
-          <w:numId w:val="2"/>
+          <w:numId w:val="3"/>
         </w:numPr>
         <w:ind w:left="720" w:hanging="360"/>
         <w:rPr>
@@ -80,14 +80,14 @@
         <w:rPr>
           <w:rtl w:val="0"/>
         </w:rPr>
-        <w:t xml:space="preserve">Each unit type will be its own subclass under a Unit superclass, with the superclass storing the unit’s location and owner. Each unit subclass will specify the unit’s move and vision range and any abilities it has.</w:t>
+        <w:t xml:space="preserve">Each unit type will be its own subclass under a Unit superclass, with the superclass storing the unit’s location and owner. Each unit subclass will specify the unit’s move and vision range and any abilities it has, such as creating a city or attacking other units.</w:t>
       </w:r>
     </w:p>
     <w:p>
       <w:pPr>
         <w:numPr>
           <w:ilvl w:val="0"/>
-          <w:numId w:val="2"/>
+          <w:numId w:val="3"/>
         </w:numPr>
         <w:ind w:left="720" w:hanging="360"/>
         <w:rPr>
@@ -120,7 +120,7 @@
       <w:pPr>
         <w:numPr>
           <w:ilvl w:val="0"/>
-          <w:numId w:val="3"/>
+          <w:numId w:val="4"/>
         </w:numPr>
         <w:ind w:left="720" w:hanging="360"/>
         <w:rPr>
@@ -213,6 +213,113 @@
         <w:t xml:space="preserve">I am using github to back up my code. Whenever I make a major change and it works in my tests, I push it to github so that I record the changes I made and I can reset back to that working version if I need to.</w:t>
       </w:r>
     </w:p>
+    <w:p>
+      <w:pPr>
+        <w:pStyle w:val="Heading2"/>
+        <w:jc w:val="center"/>
+        <w:rPr/>
+      </w:pPr>
+      <w:bookmarkStart w:colFirst="0" w:colLast="0" w:name="_q9gywp189fy0" w:id="5"/>
+      <w:bookmarkEnd w:id="5"/>
+      <w:r>
+        <w:rPr>
+          <w:rtl w:val="0"/>
+        </w:rPr>
+        <w:t xml:space="preserve">TP2 Update</w:t>
+      </w:r>
+    </w:p>
+    <w:p>
+      <w:pPr>
+        <w:pStyle w:val="Heading3"/>
+        <w:jc w:val="center"/>
+        <w:rPr/>
+      </w:pPr>
+      <w:bookmarkStart w:colFirst="0" w:colLast="0" w:name="_wlo0kll8u1yw" w:id="6"/>
+      <w:bookmarkEnd w:id="6"/>
+      <w:r>
+        <w:rPr>
+          <w:rtl w:val="0"/>
+        </w:rPr>
+        <w:t xml:space="preserve">Algorithmic Plan</w:t>
+      </w:r>
+    </w:p>
+    <w:p>
+      <w:pPr>
+        <w:numPr>
+          <w:ilvl w:val="0"/>
+          <w:numId w:val="5"/>
+        </w:numPr>
+        <w:ind w:left="720" w:hanging="360"/>
+        <w:rPr>
+          <w:u w:val="none"/>
+        </w:rPr>
+      </w:pPr>
+      <w:r>
+        <w:rPr>
+          <w:rtl w:val="0"/>
+        </w:rPr>
+        <w:t xml:space="preserve">The algorithm I have used for map generation is inspired by the idea/pseudocode presented in </w:t>
+      </w:r>
+      <w:hyperlink r:id="rId7">
+        <w:r>
+          <w:rPr>
+            <w:color w:val="1155cc"/>
+            <w:u w:val="single"/>
+            <w:rtl w:val="0"/>
+          </w:rPr>
+          <w:t xml:space="preserve">https://ijdykeman.github.io/ml/2017/10/12/wang-tile-procedural-generation.html</w:t>
+        </w:r>
+      </w:hyperlink>
+      <w:r>
+        <w:rPr>
+          <w:rtl w:val="0"/>
+        </w:rPr>
+        <w:t xml:space="preserve">, shown in the first method the article describes. </w:t>
+      </w:r>
+      <w:r>
+        <w:rPr>
+          <w:rtl w:val="0"/>
+        </w:rPr>
+      </w:r>
+    </w:p>
+    <w:p>
+      <w:pPr>
+        <w:pStyle w:val="Heading3"/>
+        <w:jc w:val="center"/>
+        <w:rPr/>
+      </w:pPr>
+      <w:bookmarkStart w:colFirst="0" w:colLast="0" w:name="_8gbsu75aow6j" w:id="7"/>
+      <w:bookmarkEnd w:id="7"/>
+      <w:r>
+        <w:rPr>
+          <w:rtl w:val="0"/>
+        </w:rPr>
+        <w:t xml:space="preserve">Structural Plan</w:t>
+      </w:r>
+    </w:p>
+    <w:p>
+      <w:pPr>
+        <w:numPr>
+          <w:ilvl w:val="0"/>
+          <w:numId w:val="2"/>
+        </w:numPr>
+        <w:ind w:left="720" w:hanging="360"/>
+        <w:rPr>
+          <w:u w:val="none"/>
+        </w:rPr>
+      </w:pPr>
+      <w:r>
+        <w:rPr>
+          <w:rtl w:val="0"/>
+        </w:rPr>
+        <w:t xml:space="preserve">Instead of having multiple buildings under a Building superclass that a player can choose to build, I am now planning to have only one type of building, a City, which can be improved through use of player resources. A player can still have multiple cities.</w:t>
+      </w:r>
+      <w:r>
+        <w:rPr>
+          <w:rtl w:val="0"/>
+        </w:rPr>
+      </w:r>
+    </w:p>
     <w:sectPr>
       <w:pgSz w:h="15840" w:w="12240" w:orient="portrait"/>
       <w:pgMar w:bottom="1440" w:top="1440" w:left="1440" w:right="1440" w:header="720" w:footer="720"/>
@@ -554,6 +661,226 @@
       </w:rPr>
     </w:lvl>
   </w:abstractNum>
+  <w:abstractNum w:abstractNumId="4">
+    <w:lvl w:ilvl="0">
+      <w:start w:val="1"/>
+      <w:numFmt w:val="bullet"/>
+      <w:lvlText w:val="●"/>
+      <w:lvlJc w:val="left"/>
+      <w:pPr>
+        <w:ind w:left="720" w:hanging="360"/>
+      </w:pPr>
+      <w:rPr>
+        <w:u w:val="none"/>
+      </w:rPr>
+    </w:lvl>
+    <w:lvl w:ilvl="1">
+      <w:start w:val="1"/>
+      <w:numFmt w:val="bullet"/>
+      <w:lvlText w:val="○"/>
+      <w:lvlJc w:val="left"/>
+      <w:pPr>
+        <w:ind w:left="1440" w:hanging="360"/>
+      </w:pPr>
+      <w:rPr>
+        <w:u w:val="none"/>
+      </w:rPr>
+    </w:lvl>
+    <w:lvl w:ilvl="2">
+      <w:start w:val="1"/>
+      <w:numFmt w:val="bullet"/>
+      <w:lvlText w:val="■"/>
+      <w:lvlJc w:val="left"/>
+      <w:pPr>
+        <w:ind w:left="2160" w:hanging="360"/>
+      </w:pPr>
+      <w:rPr>
+        <w:u w:val="none"/>
+      </w:rPr>
+    </w:lvl>
+    <w:lvl w:ilvl="3">
+      <w:start w:val="1"/>
+      <w:numFmt w:val="bullet"/>
+      <w:lvlText w:val="●"/>
+      <w:lvlJc w:val="left"/>
+      <w:pPr>
+        <w:ind w:left="2880" w:hanging="360"/>
+      </w:pPr>
+      <w:rPr>
+        <w:u w:val="none"/>
+      </w:rPr>
+    </w:lvl>
+    <w:lvl w:ilvl="4">
+      <w:start w:val="1"/>
+      <w:numFmt w:val="bullet"/>
+      <w:lvlText w:val="○"/>
+      <w:lvlJc w:val="left"/>
+      <w:pPr>
+        <w:ind w:left="3600" w:hanging="360"/>
+      </w:pPr>
+      <w:rPr>
+        <w:u w:val="none"/>
+      </w:rPr>
+    </w:lvl>
+    <w:lvl w:ilvl="5">
+      <w:start w:val="1"/>
+      <w:numFmt w:val="bullet"/>
+      <w:lvlText w:val="■"/>
+      <w:lvlJc w:val="left"/>
+      <w:pPr>
+        <w:ind w:left="4320" w:hanging="360"/>
+      </w:pPr>
+      <w:rPr>
+        <w:u w:val="none"/>
+      </w:rPr>
+    </w:lvl>
+    <w:lvl w:ilvl="6">
+      <w:start w:val="1"/>
+      <w:numFmt w:val="bullet"/>
+      <w:lvlText w:val="●"/>
+      <w:lvlJc w:val="left"/>
+      <w:pPr>
+        <w:ind w:left="5040" w:hanging="360"/>
+      </w:pPr>
+      <w:rPr>
+        <w:u w:val="none"/>
+      </w:rPr>
+    </w:lvl>
+    <w:lvl w:ilvl="7">
+      <w:start w:val="1"/>
+      <w:numFmt w:val="bullet"/>
+      <w:lvlText w:val="○"/>
+      <w:lvlJc w:val="left"/>
+      <w:pPr>
+        <w:ind w:left="5760" w:hanging="360"/>
+      </w:pPr>
+      <w:rPr>
+        <w:u w:val="none"/>
+      </w:rPr>
+    </w:lvl>
+    <w:lvl w:ilvl="8">
+      <w:start w:val="1"/>
+      <w:numFmt w:val="bullet"/>
+      <w:lvlText w:val="■"/>
+      <w:lvlJc w:val="left"/>
+      <w:pPr>
+        <w:ind w:left="6480" w:hanging="360"/>
+      </w:pPr>
+      <w:rPr>
+        <w:u w:val="none"/>
+      </w:rPr>
+    </w:lvl>
+  </w:abstractNum>
+  <w:abstractNum w:abstractNumId="5">
+    <w:lvl w:ilvl="0">
+      <w:start w:val="1"/>
+      <w:numFmt w:val="bullet"/>
+      <w:lvlText w:val="●"/>
+      <w:lvlJc w:val="left"/>
+      <w:pPr>
+        <w:ind w:left="720" w:hanging="360"/>
+      </w:pPr>
+      <w:rPr>
+        <w:u w:val="none"/>
+      </w:rPr>
+    </w:lvl>
+    <w:lvl w:ilvl="1">
+      <w:start w:val="1"/>
+      <w:numFmt w:val="bullet"/>
+      <w:lvlText w:val="○"/>
+      <w:lvlJc w:val="left"/>
+      <w:pPr>
+        <w:ind w:left="1440" w:hanging="360"/>
+      </w:pPr>
+      <w:rPr>
+        <w:u w:val="none"/>
+      </w:rPr>
+    </w:lvl>
+    <w:lvl w:ilvl="2">
+      <w:start w:val="1"/>
+      <w:numFmt w:val="bullet"/>
+      <w:lvlText w:val="■"/>
+      <w:lvlJc w:val="left"/>
+      <w:pPr>
+        <w:ind w:left="2160" w:hanging="360"/>
+      </w:pPr>
+      <w:rPr>
+        <w:u w:val="none"/>
+      </w:rPr>
+    </w:lvl>
+    <w:lvl w:ilvl="3">
+      <w:start w:val="1"/>
+      <w:numFmt w:val="bullet"/>
+      <w:lvlText w:val="●"/>
+      <w:lvlJc w:val="left"/>
+      <w:pPr>
+        <w:ind w:left="2880" w:hanging="360"/>
+      </w:pPr>
+      <w:rPr>
+        <w:u w:val="none"/>
+      </w:rPr>
+    </w:lvl>
+    <w:lvl w:ilvl="4">
+      <w:start w:val="1"/>
+      <w:numFmt w:val="bullet"/>
+      <w:lvlText w:val="○"/>
+      <w:lvlJc w:val="left"/>
+      <w:pPr>
+        <w:ind w:left="3600" w:hanging="360"/>
+      </w:pPr>
+      <w:rPr>
+        <w:u w:val="none"/>
+      </w:rPr>
+    </w:lvl>
+    <w:lvl w:ilvl="5">
+      <w:start w:val="1"/>
+      <w:numFmt w:val="bullet"/>
+      <w:lvlText w:val="■"/>
+      <w:lvlJc w:val="left"/>
+      <w:pPr>
+        <w:ind w:left="4320" w:hanging="360"/>
+      </w:pPr>
+      <w:rPr>
+        <w:u w:val="none"/>
+      </w:rPr>
+    </w:lvl>
+    <w:lvl w:ilvl="6">
+      <w:start w:val="1"/>
+      <w:numFmt w:val="bullet"/>
+      <w:lvlText w:val="●"/>
+      <w:lvlJc w:val="left"/>
+      <w:pPr>
+        <w:ind w:left="5040" w:hanging="360"/>
+      </w:pPr>
+      <w:rPr>
+        <w:u w:val="none"/>
+      </w:rPr>
+    </w:lvl>
+    <w:lvl w:ilvl="7">
+      <w:start w:val="1"/>
+      <w:numFmt w:val="bullet"/>
+      <w:lvlText w:val="○"/>
+      <w:lvlJc w:val="left"/>
+      <w:pPr>
+        <w:ind w:left="5760" w:hanging="360"/>
+      </w:pPr>
+      <w:rPr>
+        <w:u w:val="none"/>
+      </w:rPr>
+    </w:lvl>
+    <w:lvl w:ilvl="8">
+      <w:start w:val="1"/>
+      <w:numFmt w:val="bullet"/>
+      <w:lvlText w:val="■"/>
+      <w:lvlJc w:val="left"/>
+      <w:pPr>
+        <w:ind w:left="6480" w:hanging="360"/>
+      </w:pPr>
+      <w:rPr>
+        <w:u w:val="none"/>
+      </w:rPr>
+    </w:lvl>
+  </w:abstractNum>
   <w:num w:numId="1">
     <w:abstractNumId w:val="1"/>
   </w:num>
@@ -562,6 +889,12 @@
   </w:num>
   <w:num w:numId="3">
     <w:abstractNumId w:val="3"/>
+  </w:num>
+  <w:num w:numId="4">
+    <w:abstractNumId w:val="4"/>
+  </w:num>
+  <w:num w:numId="5">
+    <w:abstractNumId w:val="5"/>
   </w:num>
 </w:numbering>
 </file>

</xml_diff>